<commit_message>
update the shit out of it!!!!!!!!!1
</commit_message>
<xml_diff>
--- a/school/mvc/week weergave.docx
+++ b/school/mvc/week weergave.docx
@@ -419,72 +419,68 @@
           <w:tcPr>
             <w:tcW w:w="3021" w:type="dxa"/>
           </w:tcPr>
-          <w:p>
-            <w:r>
-              <w:t xml:space="preserve">Het like systeem afronden en in de richting van een reactie systeem gaan werken </w:t>
+          <w:p/>
+        </w:tc>
+      </w:tr>
+      <w:tr>
+        <w:tc>
+          <w:tcPr>
+            <w:tcW w:w="3020" w:type="dxa"/>
+          </w:tcPr>
+          <w:p>
+            <w:r>
+              <w:t>Vanaf 4 tot 8 Juni 2018</w:t>
+            </w:r>
+          </w:p>
+        </w:tc>
+        <w:tc>
+          <w:tcPr>
+            <w:tcW w:w="3021" w:type="dxa"/>
+          </w:tcPr>
+          <w:p/>
+        </w:tc>
+        <w:tc>
+          <w:tcPr>
+            <w:tcW w:w="3021" w:type="dxa"/>
+          </w:tcPr>
+          <w:p/>
+        </w:tc>
+      </w:tr>
+      <w:tr>
+        <w:tc>
+          <w:tcPr>
+            <w:tcW w:w="3020" w:type="dxa"/>
+          </w:tcPr>
+          <w:p>
+            <w:r>
+              <w:t>Vanaf 11 tot 15 Juni 2018</w:t>
+            </w:r>
+          </w:p>
+        </w:tc>
+        <w:tc>
+          <w:tcPr>
+            <w:tcW w:w="3021" w:type="dxa"/>
+          </w:tcPr>
+          <w:p/>
+        </w:tc>
+        <w:tc>
+          <w:tcPr>
+            <w:tcW w:w="3021" w:type="dxa"/>
+          </w:tcPr>
+          <w:p/>
+        </w:tc>
+      </w:tr>
+      <w:tr>
+        <w:tc>
+          <w:tcPr>
+            <w:tcW w:w="3020" w:type="dxa"/>
+          </w:tcPr>
+          <w:p>
+            <w:r>
+              <w:t>Vanaf 18 tot 22 Juni  2018</w:t>
             </w:r>
             <w:bookmarkStart w:id="0" w:name="_GoBack"/>
             <w:bookmarkEnd w:id="0"/>
-          </w:p>
-        </w:tc>
-      </w:tr>
-      <w:tr>
-        <w:tc>
-          <w:tcPr>
-            <w:tcW w:w="3020" w:type="dxa"/>
-          </w:tcPr>
-          <w:p>
-            <w:r>
-              <w:t>Vanaf 4 tot 8 Juni 2018</w:t>
-            </w:r>
-          </w:p>
-        </w:tc>
-        <w:tc>
-          <w:tcPr>
-            <w:tcW w:w="3021" w:type="dxa"/>
-          </w:tcPr>
-          <w:p/>
-        </w:tc>
-        <w:tc>
-          <w:tcPr>
-            <w:tcW w:w="3021" w:type="dxa"/>
-          </w:tcPr>
-          <w:p/>
-        </w:tc>
-      </w:tr>
-      <w:tr>
-        <w:tc>
-          <w:tcPr>
-            <w:tcW w:w="3020" w:type="dxa"/>
-          </w:tcPr>
-          <w:p>
-            <w:r>
-              <w:t>Vanaf 11 tot 15 Juni 2018</w:t>
-            </w:r>
-          </w:p>
-        </w:tc>
-        <w:tc>
-          <w:tcPr>
-            <w:tcW w:w="3021" w:type="dxa"/>
-          </w:tcPr>
-          <w:p/>
-        </w:tc>
-        <w:tc>
-          <w:tcPr>
-            <w:tcW w:w="3021" w:type="dxa"/>
-          </w:tcPr>
-          <w:p/>
-        </w:tc>
-      </w:tr>
-      <w:tr>
-        <w:tc>
-          <w:tcPr>
-            <w:tcW w:w="3020" w:type="dxa"/>
-          </w:tcPr>
-          <w:p>
-            <w:r>
-              <w:t>Vanaf 18 tot 22 Juni  2018</w:t>
-            </w:r>
           </w:p>
         </w:tc>
         <w:tc>

</xml_diff>